<commit_message>
Write Pay Invoice Online - Patient Use Case
</commit_message>
<xml_diff>
--- a/Patient Use Case.docx
+++ b/Patient Use Case.docx
@@ -3,8 +3,6 @@
 <w:document xmlns:wpc="http://schemas.microsoft.com/office/word/2010/wordprocessingCanvas" xmlns:cx="http://schemas.microsoft.com/office/drawing/2014/chartex" xmlns:cx1="http://schemas.microsoft.com/office/drawing/2015/9/8/chartex" xmlns:cx2="http://schemas.microsoft.com/office/drawing/2015/10/21/chartex" xmlns:cx3="http://schemas.microsoft.com/office/drawing/2016/5/9/chartex" xmlns:cx4="http://schemas.microsoft.com/office/drawing/2016/5/10/chartex" xmlns:cx5="http://schemas.microsoft.com/office/drawing/2016/5/11/chartex" xmlns:cx6="http://schemas.microsoft.com/office/drawing/2016/5/12/chartex" xmlns:cx7="http://schemas.microsoft.com/office/drawing/2016/5/13/chartex" xmlns:cx8="http://schemas.microsoft.com/office/drawing/2016/5/14/chartex" xmlns:mc="http://schemas.openxmlformats.org/markup-compatibility/2006" xmlns:aink="http://schemas.microsoft.com/office/drawing/2016/ink" xmlns:am3d="http://schemas.microsoft.com/office/drawing/2017/model3d" xmlns:o="urn:schemas-microsoft-com:office:office" xmlns:r="http://schemas.openxmlformats.org/officeDocument/2006/relationships" xmlns:m="http://schemas.openxmlformats.org/officeDocument/2006/math" xmlns:v="urn:schemas-microsoft-com:vml" xmlns:wp14="http://schemas.microsoft.com/office/word/2010/wordprocessingDrawing" xmlns:wp="http://schemas.openxmlformats.org/drawingml/2006/wordprocessingDrawing" xmlns:w10="urn:schemas-microsoft-com:office:word" xmlns:w="http://schemas.openxmlformats.org/wordprocessingml/2006/main" xmlns:w14="http://schemas.microsoft.com/office/word/2010/wordml" xmlns:w15="http://schemas.microsoft.com/office/word/2012/wordml" xmlns:w16cid="http://schemas.microsoft.com/office/word/2016/wordml/cid" xmlns:w16se="http://schemas.microsoft.com/office/word/2015/wordml/symex" xmlns:wpg="http://schemas.microsoft.com/office/word/2010/wordprocessingGroup" xmlns:wpi="http://schemas.microsoft.com/office/word/2010/wordprocessingInk" xmlns:wne="http://schemas.microsoft.com/office/word/2006/wordml" xmlns:wps="http://schemas.microsoft.com/office/word/2010/wordprocessingShape" mc:Ignorable="w14 w15 w16se w16cid wp14">
   <w:body>
     <w:p>
-      <w:bookmarkStart w:id="0" w:name="_GoBack"/>
-      <w:bookmarkEnd w:id="0"/>
       <w:r>
         <w:t>Patient Use Case:</w:t>
       </w:r>
@@ -1104,6 +1102,45 @@
       </w:r>
     </w:p>
     <w:p>
+      <w:pPr>
+        <w:numPr>
+          <w:ilvl w:val="0"/>
+          <w:numId w:val="8"/>
+        </w:numPr>
+      </w:pPr>
+      <w:r>
+        <w:t>Patient inputs his/her card number, expire date and CSV number.</w:t>
+      </w:r>
+    </w:p>
+    <w:p>
+      <w:pPr>
+        <w:numPr>
+          <w:ilvl w:val="0"/>
+          <w:numId w:val="8"/>
+        </w:numPr>
+      </w:pPr>
+      <w:r>
+        <w:t>System check if the information on the card. If approved, system</w:t>
+      </w:r>
+      <w:r>
+        <w:t xml:space="preserve"> fire a transaction from the patient’s bank for the invoice. If the transaction success, system updates patient invoice</w:t>
+      </w:r>
+      <w:r>
+        <w:t>, and send a success message to the patient.</w:t>
+      </w:r>
+    </w:p>
+    <w:p>
+      <w:pPr>
+        <w:numPr>
+          <w:ilvl w:val="0"/>
+          <w:numId w:val="8"/>
+        </w:numPr>
+      </w:pPr>
+      <w:r>
+        <w:t>System send the receipt to the patient via email.</w:t>
+      </w:r>
+    </w:p>
+    <w:p>
       <w:r>
         <w:t>Alternative sequences:</w:t>
       </w:r>
@@ -1116,8 +1153,56 @@
         </w:numPr>
       </w:pPr>
       <w:r>
+        <w:lastRenderedPageBreak/>
         <w:t>Step2: If the account is invalid, system brings back to login screen and display “Wrong username or password”. If patient doesn’t have an account, system shows the signup screen.</w:t>
       </w:r>
+    </w:p>
+    <w:p>
+      <w:pPr>
+        <w:numPr>
+          <w:ilvl w:val="0"/>
+          <w:numId w:val="2"/>
+        </w:numPr>
+      </w:pPr>
+      <w:r>
+        <w:t>Step6: If information on card is denied</w:t>
+      </w:r>
+      <w:r>
+        <w:t>, the transaction is stopped, user is directed back to the payment screen with error message “Incorrect info”.</w:t>
+      </w:r>
+    </w:p>
+    <w:p>
+      <w:pPr>
+        <w:numPr>
+          <w:ilvl w:val="0"/>
+          <w:numId w:val="2"/>
+        </w:numPr>
+      </w:pPr>
+      <w:r>
+        <w:t xml:space="preserve">Step6: If </w:t>
+      </w:r>
+      <w:r>
+        <w:t>the transaction</w:t>
+      </w:r>
+      <w:r>
+        <w:t xml:space="preserve"> is denied, the transaction is stopped, user is directed back to the payment screen with error message “</w:t>
+      </w:r>
+      <w:r>
+        <w:t>Transaction failed</w:t>
+      </w:r>
+      <w:bookmarkStart w:id="0" w:name="_GoBack"/>
+      <w:bookmarkEnd w:id="0"/>
+      <w:r>
+        <w:t>”.</w:t>
+      </w:r>
+    </w:p>
+    <w:p>
+      <w:pPr>
+        <w:numPr>
+          <w:ilvl w:val="0"/>
+          <w:numId w:val="2"/>
+        </w:numPr>
+      </w:pPr>
     </w:p>
     <w:p>
       <w:r>
@@ -2192,13 +2277,57 @@
     <w:lsdException w:name="HTML Sample" w:semiHidden="1" w:unhideWhenUsed="1"/>
     <w:lsdException w:name="HTML Typewriter" w:semiHidden="1" w:unhideWhenUsed="1"/>
     <w:lsdException w:name="HTML Variable" w:semiHidden="1" w:unhideWhenUsed="1"/>
+    <w:lsdException w:name="Normal Table" w:semiHidden="1" w:unhideWhenUsed="1"/>
     <w:lsdException w:name="annotation subject" w:semiHidden="1" w:unhideWhenUsed="1"/>
     <w:lsdException w:name="No List" w:semiHidden="1" w:unhideWhenUsed="1"/>
     <w:lsdException w:name="Outline List 1" w:semiHidden="1" w:unhideWhenUsed="1"/>
     <w:lsdException w:name="Outline List 2" w:semiHidden="1" w:unhideWhenUsed="1"/>
     <w:lsdException w:name="Outline List 3" w:semiHidden="1" w:unhideWhenUsed="1"/>
+    <w:lsdException w:name="Table Simple 1" w:semiHidden="1" w:unhideWhenUsed="1"/>
+    <w:lsdException w:name="Table Simple 2" w:semiHidden="1" w:unhideWhenUsed="1"/>
+    <w:lsdException w:name="Table Simple 3" w:semiHidden="1" w:unhideWhenUsed="1"/>
+    <w:lsdException w:name="Table Classic 1" w:semiHidden="1" w:unhideWhenUsed="1"/>
+    <w:lsdException w:name="Table Classic 2" w:semiHidden="1" w:unhideWhenUsed="1"/>
+    <w:lsdException w:name="Table Classic 3" w:semiHidden="1" w:unhideWhenUsed="1"/>
+    <w:lsdException w:name="Table Classic 4" w:semiHidden="1" w:unhideWhenUsed="1"/>
+    <w:lsdException w:name="Table Colorful 1" w:semiHidden="1" w:unhideWhenUsed="1"/>
+    <w:lsdException w:name="Table Colorful 2" w:semiHidden="1" w:unhideWhenUsed="1"/>
+    <w:lsdException w:name="Table Colorful 3" w:semiHidden="1" w:unhideWhenUsed="1"/>
+    <w:lsdException w:name="Table Columns 1" w:semiHidden="1" w:unhideWhenUsed="1"/>
+    <w:lsdException w:name="Table Columns 2" w:semiHidden="1" w:unhideWhenUsed="1"/>
+    <w:lsdException w:name="Table Columns 3" w:semiHidden="1" w:unhideWhenUsed="1"/>
+    <w:lsdException w:name="Table Columns 4" w:semiHidden="1" w:unhideWhenUsed="1"/>
+    <w:lsdException w:name="Table Columns 5" w:semiHidden="1" w:unhideWhenUsed="1"/>
+    <w:lsdException w:name="Table Grid 1" w:semiHidden="1" w:unhideWhenUsed="1"/>
+    <w:lsdException w:name="Table Grid 2" w:semiHidden="1" w:unhideWhenUsed="1"/>
+    <w:lsdException w:name="Table Grid 3" w:semiHidden="1" w:unhideWhenUsed="1"/>
+    <w:lsdException w:name="Table Grid 4" w:semiHidden="1" w:unhideWhenUsed="1"/>
+    <w:lsdException w:name="Table Grid 5" w:semiHidden="1" w:unhideWhenUsed="1"/>
+    <w:lsdException w:name="Table Grid 6" w:semiHidden="1" w:unhideWhenUsed="1"/>
+    <w:lsdException w:name="Table Grid 7" w:semiHidden="1" w:unhideWhenUsed="1"/>
+    <w:lsdException w:name="Table Grid 8" w:semiHidden="1" w:unhideWhenUsed="1"/>
+    <w:lsdException w:name="Table List 1" w:semiHidden="1" w:unhideWhenUsed="1"/>
+    <w:lsdException w:name="Table List 2" w:semiHidden="1" w:unhideWhenUsed="1"/>
+    <w:lsdException w:name="Table List 3" w:semiHidden="1" w:unhideWhenUsed="1"/>
+    <w:lsdException w:name="Table List 4" w:semiHidden="1" w:unhideWhenUsed="1"/>
+    <w:lsdException w:name="Table List 5" w:semiHidden="1" w:unhideWhenUsed="1"/>
+    <w:lsdException w:name="Table List 6" w:semiHidden="1" w:unhideWhenUsed="1"/>
+    <w:lsdException w:name="Table List 7" w:semiHidden="1" w:unhideWhenUsed="1"/>
+    <w:lsdException w:name="Table List 8" w:semiHidden="1" w:unhideWhenUsed="1"/>
+    <w:lsdException w:name="Table 3D effects 1" w:semiHidden="1" w:unhideWhenUsed="1"/>
+    <w:lsdException w:name="Table 3D effects 2" w:semiHidden="1" w:unhideWhenUsed="1"/>
+    <w:lsdException w:name="Table 3D effects 3" w:semiHidden="1" w:unhideWhenUsed="1"/>
+    <w:lsdException w:name="Table Contemporary" w:semiHidden="1" w:unhideWhenUsed="1"/>
+    <w:lsdException w:name="Table Elegant" w:semiHidden="1" w:unhideWhenUsed="1"/>
+    <w:lsdException w:name="Table Professional" w:semiHidden="1" w:unhideWhenUsed="1"/>
+    <w:lsdException w:name="Table Subtle 1" w:semiHidden="1" w:unhideWhenUsed="1"/>
+    <w:lsdException w:name="Table Subtle 2" w:semiHidden="1" w:unhideWhenUsed="1"/>
+    <w:lsdException w:name="Table Web 1" w:semiHidden="1" w:unhideWhenUsed="1"/>
+    <w:lsdException w:name="Table Web 2" w:semiHidden="1" w:unhideWhenUsed="1"/>
+    <w:lsdException w:name="Table Web 3" w:semiHidden="1" w:unhideWhenUsed="1"/>
     <w:lsdException w:name="Balloon Text" w:semiHidden="1" w:unhideWhenUsed="1"/>
     <w:lsdException w:name="Table Grid" w:uiPriority="39"/>
+    <w:lsdException w:name="Table Theme" w:semiHidden="1" w:unhideWhenUsed="1"/>
     <w:lsdException w:name="Placeholder Text" w:semiHidden="1"/>
     <w:lsdException w:name="No Spacing" w:uiPriority="1" w:qFormat="1"/>
     <w:lsdException w:name="Light Shading" w:uiPriority="60"/>

</xml_diff>